<commit_message>
Added the text 'åpne hovedmenyen' at two locations
</commit_message>
<xml_diff>
--- a/Checklists/Word/1.4 - Konfigurer ny papirtype på HP DesignJet Z6810.docx
+++ b/Checklists/Word/1.4 - Konfigurer ny papirtype på HP DesignJet Z6810.docx
@@ -1083,7 +1083,13 @@
     <w:p>
       <w:r>
         <w:lastRenderedPageBreak/>
-        <w:t>Via skriverens frontpanel, velg</w:t>
+        <w:t xml:space="preserve">Via skriverens frontpanel, </w:t>
+      </w:r>
+      <w:r>
+        <w:t xml:space="preserve">åpne hovedmenyen og </w:t>
+      </w:r>
+      <w:r>
+        <w:t>velg</w:t>
       </w:r>
     </w:p>
     <w:p>
@@ -1392,8 +1398,13 @@
         <w:t>ia skriverens frontpanel</w:t>
       </w:r>
       <w:r>
-        <w:t>, velg</w:t>
-      </w:r>
+        <w:t xml:space="preserve">, </w:t>
+      </w:r>
+      <w:r>
+        <w:t>åpne hovedmenyen og velg</w:t>
+      </w:r>
+      <w:bookmarkStart w:id="0" w:name="_GoBack"/>
+      <w:bookmarkEnd w:id="0"/>
     </w:p>
     <w:p>
       <w:pPr>
@@ -2958,10 +2969,7 @@
               <w:br/>
             </w:r>
             <w:r>
-              <w:t>Papirgruppe</w:t>
-            </w:r>
-            <w:r>
-              <w:t xml:space="preserve"> </w:t>
+              <w:t xml:space="preserve">Papirgruppe </w:t>
             </w:r>
             <w:r>
               <w:t>/ Papirnavn</w:t>
@@ -3530,14 +3538,12 @@
                 <w:lang w:val="en-US"/>
               </w:rPr>
             </w:pPr>
-            <w:bookmarkStart w:id="0" w:name="_GoBack"/>
             <w:r>
               <w:rPr>
                 <w:lang w:val="en-US"/>
               </w:rPr>
               <w:t>High</w:t>
             </w:r>
-            <w:bookmarkEnd w:id="0"/>
           </w:p>
         </w:tc>
         <w:tc>
@@ -4526,7 +4532,10 @@
         </w:tcPr>
         <w:p>
           <w:r>
-            <w:t>1.0</w:t>
+            <w:t>1.</w:t>
+          </w:r>
+          <w:r>
+            <w:t>1</w:t>
           </w:r>
         </w:p>
       </w:tc>
@@ -4536,19 +4545,19 @@
         </w:tcPr>
         <w:p>
           <w:r>
-            <w:t>4</w:t>
+            <w:t>18</w:t>
           </w:r>
           <w:r>
             <w:t>.</w:t>
           </w:r>
           <w:r>
-            <w:t>12</w:t>
+            <w:t>01</w:t>
           </w:r>
           <w:r>
             <w:t>.201</w:t>
           </w:r>
           <w:r>
-            <w:t>8</w:t>
+            <w:t>9</w:t>
           </w:r>
         </w:p>
       </w:tc>
@@ -6107,7 +6116,7 @@
 </file>
 
 <file path=customXml/itemProps1.xml><?xml version="1.0" encoding="utf-8"?>
-<ds:datastoreItem xmlns:ds="http://schemas.openxmlformats.org/officeDocument/2006/customXml" ds:itemID="{12054F09-1F83-4219-8B2F-8279036628FC}">
+<ds:datastoreItem xmlns:ds="http://schemas.openxmlformats.org/officeDocument/2006/customXml" ds:itemID="{87B8184C-E779-4165-B51B-B7A1D283BD07}">
   <ds:schemaRefs>
     <ds:schemaRef ds:uri="http://schemas.openxmlformats.org/officeDocument/2006/bibliography"/>
   </ds:schemaRefs>

</xml_diff>